<commit_message>
improved probability / impact chart witzh values
</commit_message>
<xml_diff>
--- a/assignment/res/impactchart.docx
+++ b/assignment/res/impactchart.docx
@@ -3,8 +3,436 @@
 <w:document xmlns:wpc="http://schemas.microsoft.com/office/word/2010/wordprocessingCanvas" xmlns:mc="http://schemas.openxmlformats.org/markup-compatibility/2006" xmlns:o="urn:schemas-microsoft-com:office:office" xmlns:r="http://schemas.openxmlformats.org/officeDocument/2006/relationships" xmlns:m="http://schemas.openxmlformats.org/officeDocument/2006/math" xmlns:v="urn:schemas-microsoft-com:vml" xmlns:wp14="http://schemas.microsoft.com/office/word/2010/wordprocessingDrawing" xmlns:wp="http://schemas.openxmlformats.org/drawingml/2006/wordprocessingDrawing" xmlns:w10="urn:schemas-microsoft-com:office:word" xmlns:w="http://schemas.openxmlformats.org/wordprocessingml/2006/main" xmlns:w14="http://schemas.microsoft.com/office/word/2010/wordml" xmlns:w15="http://schemas.microsoft.com/office/word/2012/wordml" xmlns:wpg="http://schemas.microsoft.com/office/word/2010/wordprocessingGroup" xmlns:wpi="http://schemas.microsoft.com/office/word/2010/wordprocessingInk" xmlns:wne="http://schemas.microsoft.com/office/word/2006/wordml" xmlns:wps="http://schemas.microsoft.com/office/word/2010/wordprocessingShape" mc:Ignorable="w14 w15 wp14">
   <w:body>
     <w:p>
-      <w:bookmarkStart w:id="0" w:name="_GoBack"/>
-      <w:bookmarkEnd w:id="0"/>
+      <w:r>
+        <w:rPr>
+          <w:noProof/>
+          <w:lang w:eastAsia="de-DE"/>
+        </w:rPr>
+        <mc:AlternateContent>
+          <mc:Choice Requires="wps">
+            <w:drawing>
+              <wp:anchor distT="0" distB="0" distL="114300" distR="114300" simplePos="0" relativeHeight="251659264" behindDoc="0" locked="0" layoutInCell="1" allowOverlap="1">
+                <wp:simplePos x="0" y="0"/>
+                <wp:positionH relativeFrom="column">
+                  <wp:posOffset>5236845</wp:posOffset>
+                </wp:positionH>
+                <wp:positionV relativeFrom="paragraph">
+                  <wp:posOffset>2099005</wp:posOffset>
+                </wp:positionV>
+                <wp:extent cx="82800" cy="82800"/>
+                <wp:effectExtent l="0" t="0" r="12700" b="12700"/>
+                <wp:wrapNone/>
+                <wp:docPr id="1" name="Ellipse 1"/>
+                <wp:cNvGraphicFramePr/>
+                <a:graphic xmlns:a="http://schemas.openxmlformats.org/drawingml/2006/main">
+                  <a:graphicData uri="http://schemas.microsoft.com/office/word/2010/wordprocessingShape">
+                    <wps:wsp>
+                      <wps:cNvSpPr/>
+                      <wps:spPr>
+                        <a:xfrm>
+                          <a:off x="0" y="0"/>
+                          <a:ext cx="82800" cy="82800"/>
+                        </a:xfrm>
+                        <a:prstGeom prst="ellipse">
+                          <a:avLst/>
+                        </a:prstGeom>
+                        <a:solidFill>
+                          <a:schemeClr val="tx1"/>
+                        </a:solidFill>
+                        <a:ln>
+                          <a:solidFill>
+                            <a:schemeClr val="tx1"/>
+                          </a:solidFill>
+                        </a:ln>
+                      </wps:spPr>
+                      <wps:style>
+                        <a:lnRef idx="2">
+                          <a:schemeClr val="accent1">
+                            <a:shade val="50000"/>
+                          </a:schemeClr>
+                        </a:lnRef>
+                        <a:fillRef idx="1">
+                          <a:schemeClr val="accent1"/>
+                        </a:fillRef>
+                        <a:effectRef idx="0">
+                          <a:schemeClr val="accent1"/>
+                        </a:effectRef>
+                        <a:fontRef idx="minor">
+                          <a:schemeClr val="lt1"/>
+                        </a:fontRef>
+                      </wps:style>
+                      <wps:bodyPr rot="0" spcFirstLastPara="0" vertOverflow="overflow" horzOverflow="overflow" vert="horz" wrap="square" lIns="91440" tIns="90000" rIns="91440" bIns="90000" numCol="1" spcCol="0" rtlCol="0" fromWordArt="0" anchor="ctr" anchorCtr="0" forceAA="0" compatLnSpc="1">
+                        <a:prstTxWarp prst="textNoShape">
+                          <a:avLst/>
+                        </a:prstTxWarp>
+                        <a:noAutofit/>
+                      </wps:bodyPr>
+                    </wps:wsp>
+                  </a:graphicData>
+                </a:graphic>
+                <wp14:sizeRelH relativeFrom="margin">
+                  <wp14:pctWidth>0</wp14:pctWidth>
+                </wp14:sizeRelH>
+                <wp14:sizeRelV relativeFrom="margin">
+                  <wp14:pctHeight>0</wp14:pctHeight>
+                </wp14:sizeRelV>
+              </wp:anchor>
+            </w:drawing>
+          </mc:Choice>
+          <mc:Fallback>
+            <w:pict>
+              <v:oval w14:anchorId="0F9403D9" id="Ellipse 1" o:spid="_x0000_s1026" style="position:absolute;margin-left:412.35pt;margin-top:165.3pt;width:6.5pt;height:6.5pt;z-index:251659264;visibility:visible;mso-wrap-style:square;mso-width-percent:0;mso-height-percent:0;mso-wrap-distance-left:9pt;mso-wrap-distance-top:0;mso-wrap-distance-right:9pt;mso-wrap-distance-bottom:0;mso-position-horizontal:absolute;mso-position-horizontal-relative:text;mso-position-vertical:absolute;mso-position-vertical-relative:text;mso-width-percent:0;mso-height-percent:0;mso-width-relative:margin;mso-height-relative:margin;v-text-anchor:middle" o:gfxdata="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" fillcolor="black [3213]" strokecolor="black [3213]" strokeweight="1pt">
+                <v:stroke joinstyle="miter"/>
+                <v:textbox inset=",2.5mm,,2.5mm"/>
+              </v:oval>
+            </w:pict>
+          </mc:Fallback>
+        </mc:AlternateContent>
+      </w:r>
+      <w:r>
+        <w:rPr>
+          <w:noProof/>
+          <w:lang w:eastAsia="de-DE"/>
+        </w:rPr>
+        <mc:AlternateContent>
+          <mc:Choice Requires="wps">
+            <w:drawing>
+              <wp:anchor distT="0" distB="0" distL="114300" distR="114300" simplePos="0" relativeHeight="251667456" behindDoc="0" locked="0" layoutInCell="1" allowOverlap="1" wp14:anchorId="33163129" wp14:editId="7568C43D">
+                <wp:simplePos x="0" y="0"/>
+                <wp:positionH relativeFrom="column">
+                  <wp:posOffset>4774565</wp:posOffset>
+                </wp:positionH>
+                <wp:positionV relativeFrom="paragraph">
+                  <wp:posOffset>846785</wp:posOffset>
+                </wp:positionV>
+                <wp:extent cx="82800" cy="82800"/>
+                <wp:effectExtent l="0" t="0" r="12700" b="12700"/>
+                <wp:wrapNone/>
+                <wp:docPr id="6" name="Ellipse 6"/>
+                <wp:cNvGraphicFramePr/>
+                <a:graphic xmlns:a="http://schemas.openxmlformats.org/drawingml/2006/main">
+                  <a:graphicData uri="http://schemas.microsoft.com/office/word/2010/wordprocessingShape">
+                    <wps:wsp>
+                      <wps:cNvSpPr/>
+                      <wps:spPr>
+                        <a:xfrm>
+                          <a:off x="0" y="0"/>
+                          <a:ext cx="82800" cy="82800"/>
+                        </a:xfrm>
+                        <a:prstGeom prst="ellipse">
+                          <a:avLst/>
+                        </a:prstGeom>
+                        <a:solidFill>
+                          <a:schemeClr val="tx1"/>
+                        </a:solidFill>
+                        <a:ln>
+                          <a:solidFill>
+                            <a:schemeClr val="tx1"/>
+                          </a:solidFill>
+                        </a:ln>
+                      </wps:spPr>
+                      <wps:style>
+                        <a:lnRef idx="2">
+                          <a:schemeClr val="accent1">
+                            <a:shade val="50000"/>
+                          </a:schemeClr>
+                        </a:lnRef>
+                        <a:fillRef idx="1">
+                          <a:schemeClr val="accent1"/>
+                        </a:fillRef>
+                        <a:effectRef idx="0">
+                          <a:schemeClr val="accent1"/>
+                        </a:effectRef>
+                        <a:fontRef idx="minor">
+                          <a:schemeClr val="lt1"/>
+                        </a:fontRef>
+                      </wps:style>
+                      <wps:bodyPr rot="0" spcFirstLastPara="0" vertOverflow="overflow" horzOverflow="overflow" vert="horz" wrap="square" lIns="91440" tIns="90000" rIns="91440" bIns="90000" numCol="1" spcCol="0" rtlCol="0" fromWordArt="0" anchor="ctr" anchorCtr="0" forceAA="0" compatLnSpc="1">
+                        <a:prstTxWarp prst="textNoShape">
+                          <a:avLst/>
+                        </a:prstTxWarp>
+                        <a:noAutofit/>
+                      </wps:bodyPr>
+                    </wps:wsp>
+                  </a:graphicData>
+                </a:graphic>
+                <wp14:sizeRelH relativeFrom="margin">
+                  <wp14:pctWidth>0</wp14:pctWidth>
+                </wp14:sizeRelH>
+                <wp14:sizeRelV relativeFrom="margin">
+                  <wp14:pctHeight>0</wp14:pctHeight>
+                </wp14:sizeRelV>
+              </wp:anchor>
+            </w:drawing>
+          </mc:Choice>
+          <mc:Fallback>
+            <w:pict>
+              <v:oval w14:anchorId="52AC4937" id="Ellipse 6" o:spid="_x0000_s1026" style="position:absolute;margin-left:375.95pt;margin-top:66.7pt;width:6.5pt;height:6.5pt;z-index:251667456;visibility:visible;mso-wrap-style:square;mso-width-percent:0;mso-height-percent:0;mso-wrap-distance-left:9pt;mso-wrap-distance-top:0;mso-wrap-distance-right:9pt;mso-wrap-distance-bottom:0;mso-position-horizontal:absolute;mso-position-horizontal-relative:text;mso-position-vertical:absolute;mso-position-vertical-relative:text;mso-width-percent:0;mso-height-percent:0;mso-width-relative:margin;mso-height-relative:margin;v-text-anchor:middle" o:gfxdata="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" fillcolor="black [3213]" strokecolor="black [3213]" strokeweight="1pt">
+                <v:stroke joinstyle="miter"/>
+                <v:textbox inset=",2.5mm,,2.5mm"/>
+              </v:oval>
+            </w:pict>
+          </mc:Fallback>
+        </mc:AlternateContent>
+      </w:r>
+      <w:r>
+        <w:rPr>
+          <w:noProof/>
+          <w:lang w:eastAsia="de-DE"/>
+        </w:rPr>
+        <mc:AlternateContent>
+          <mc:Choice Requires="wps">
+            <w:drawing>
+              <wp:anchor distT="0" distB="0" distL="114300" distR="114300" simplePos="0" relativeHeight="251665408" behindDoc="0" locked="0" layoutInCell="1" allowOverlap="1" wp14:anchorId="275039E8" wp14:editId="4BCA4C74">
+                <wp:simplePos x="0" y="0"/>
+                <wp:positionH relativeFrom="column">
+                  <wp:posOffset>3837635</wp:posOffset>
+                </wp:positionH>
+                <wp:positionV relativeFrom="paragraph">
+                  <wp:posOffset>1343660</wp:posOffset>
+                </wp:positionV>
+                <wp:extent cx="82800" cy="82800"/>
+                <wp:effectExtent l="0" t="0" r="12700" b="12700"/>
+                <wp:wrapNone/>
+                <wp:docPr id="5" name="Ellipse 5"/>
+                <wp:cNvGraphicFramePr/>
+                <a:graphic xmlns:a="http://schemas.openxmlformats.org/drawingml/2006/main">
+                  <a:graphicData uri="http://schemas.microsoft.com/office/word/2010/wordprocessingShape">
+                    <wps:wsp>
+                      <wps:cNvSpPr/>
+                      <wps:spPr>
+                        <a:xfrm>
+                          <a:off x="0" y="0"/>
+                          <a:ext cx="82800" cy="82800"/>
+                        </a:xfrm>
+                        <a:prstGeom prst="ellipse">
+                          <a:avLst/>
+                        </a:prstGeom>
+                        <a:solidFill>
+                          <a:schemeClr val="tx1"/>
+                        </a:solidFill>
+                        <a:ln>
+                          <a:solidFill>
+                            <a:schemeClr val="tx1"/>
+                          </a:solidFill>
+                        </a:ln>
+                      </wps:spPr>
+                      <wps:style>
+                        <a:lnRef idx="2">
+                          <a:schemeClr val="accent1">
+                            <a:shade val="50000"/>
+                          </a:schemeClr>
+                        </a:lnRef>
+                        <a:fillRef idx="1">
+                          <a:schemeClr val="accent1"/>
+                        </a:fillRef>
+                        <a:effectRef idx="0">
+                          <a:schemeClr val="accent1"/>
+                        </a:effectRef>
+                        <a:fontRef idx="minor">
+                          <a:schemeClr val="lt1"/>
+                        </a:fontRef>
+                      </wps:style>
+                      <wps:bodyPr rot="0" spcFirstLastPara="0" vertOverflow="overflow" horzOverflow="overflow" vert="horz" wrap="square" lIns="91440" tIns="90000" rIns="91440" bIns="90000" numCol="1" spcCol="0" rtlCol="0" fromWordArt="0" anchor="ctr" anchorCtr="0" forceAA="0" compatLnSpc="1">
+                        <a:prstTxWarp prst="textNoShape">
+                          <a:avLst/>
+                        </a:prstTxWarp>
+                        <a:noAutofit/>
+                      </wps:bodyPr>
+                    </wps:wsp>
+                  </a:graphicData>
+                </a:graphic>
+                <wp14:sizeRelH relativeFrom="margin">
+                  <wp14:pctWidth>0</wp14:pctWidth>
+                </wp14:sizeRelH>
+                <wp14:sizeRelV relativeFrom="margin">
+                  <wp14:pctHeight>0</wp14:pctHeight>
+                </wp14:sizeRelV>
+              </wp:anchor>
+            </w:drawing>
+          </mc:Choice>
+          <mc:Fallback>
+            <w:pict>
+              <v:oval w14:anchorId="0EFC09E4" id="Ellipse 5" o:spid="_x0000_s1026" style="position:absolute;margin-left:302.2pt;margin-top:105.8pt;width:6.5pt;height:6.5pt;z-index:251665408;visibility:visible;mso-wrap-style:square;mso-width-percent:0;mso-height-percent:0;mso-wrap-distance-left:9pt;mso-wrap-distance-top:0;mso-wrap-distance-right:9pt;mso-wrap-distance-bottom:0;mso-position-horizontal:absolute;mso-position-horizontal-relative:text;mso-position-vertical:absolute;mso-position-vertical-relative:text;mso-width-percent:0;mso-height-percent:0;mso-width-relative:margin;mso-height-relative:margin;v-text-anchor:middle" o:gfxdata="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" fillcolor="black [3213]" strokecolor="black [3213]" strokeweight="1pt">
+                <v:stroke joinstyle="miter"/>
+                <v:textbox inset=",2.5mm,,2.5mm"/>
+              </v:oval>
+            </w:pict>
+          </mc:Fallback>
+        </mc:AlternateContent>
+      </w:r>
+      <w:r>
+        <w:rPr>
+          <w:noProof/>
+          <w:lang w:eastAsia="de-DE"/>
+        </w:rPr>
+        <mc:AlternateContent>
+          <mc:Choice Requires="wps">
+            <w:drawing>
+              <wp:anchor distT="0" distB="0" distL="114300" distR="114300" simplePos="0" relativeHeight="251663360" behindDoc="0" locked="0" layoutInCell="1" allowOverlap="1" wp14:anchorId="3485487C" wp14:editId="783A868C">
+                <wp:simplePos x="0" y="0"/>
+                <wp:positionH relativeFrom="column">
+                  <wp:posOffset>4305935</wp:posOffset>
+                </wp:positionH>
+                <wp:positionV relativeFrom="paragraph">
+                  <wp:posOffset>1716735</wp:posOffset>
+                </wp:positionV>
+                <wp:extent cx="82800" cy="82800"/>
+                <wp:effectExtent l="0" t="0" r="12700" b="12700"/>
+                <wp:wrapNone/>
+                <wp:docPr id="4" name="Ellipse 4"/>
+                <wp:cNvGraphicFramePr/>
+                <a:graphic xmlns:a="http://schemas.openxmlformats.org/drawingml/2006/main">
+                  <a:graphicData uri="http://schemas.microsoft.com/office/word/2010/wordprocessingShape">
+                    <wps:wsp>
+                      <wps:cNvSpPr/>
+                      <wps:spPr>
+                        <a:xfrm>
+                          <a:off x="0" y="0"/>
+                          <a:ext cx="82800" cy="82800"/>
+                        </a:xfrm>
+                        <a:prstGeom prst="ellipse">
+                          <a:avLst/>
+                        </a:prstGeom>
+                        <a:solidFill>
+                          <a:schemeClr val="tx1"/>
+                        </a:solidFill>
+                        <a:ln>
+                          <a:solidFill>
+                            <a:schemeClr val="tx1"/>
+                          </a:solidFill>
+                        </a:ln>
+                      </wps:spPr>
+                      <wps:style>
+                        <a:lnRef idx="2">
+                          <a:schemeClr val="accent1">
+                            <a:shade val="50000"/>
+                          </a:schemeClr>
+                        </a:lnRef>
+                        <a:fillRef idx="1">
+                          <a:schemeClr val="accent1"/>
+                        </a:fillRef>
+                        <a:effectRef idx="0">
+                          <a:schemeClr val="accent1"/>
+                        </a:effectRef>
+                        <a:fontRef idx="minor">
+                          <a:schemeClr val="lt1"/>
+                        </a:fontRef>
+                      </wps:style>
+                      <wps:bodyPr rot="0" spcFirstLastPara="0" vertOverflow="overflow" horzOverflow="overflow" vert="horz" wrap="square" lIns="91440" tIns="90000" rIns="91440" bIns="90000" numCol="1" spcCol="0" rtlCol="0" fromWordArt="0" anchor="ctr" anchorCtr="0" forceAA="0" compatLnSpc="1">
+                        <a:prstTxWarp prst="textNoShape">
+                          <a:avLst/>
+                        </a:prstTxWarp>
+                        <a:noAutofit/>
+                      </wps:bodyPr>
+                    </wps:wsp>
+                  </a:graphicData>
+                </a:graphic>
+                <wp14:sizeRelH relativeFrom="margin">
+                  <wp14:pctWidth>0</wp14:pctWidth>
+                </wp14:sizeRelH>
+                <wp14:sizeRelV relativeFrom="margin">
+                  <wp14:pctHeight>0</wp14:pctHeight>
+                </wp14:sizeRelV>
+              </wp:anchor>
+            </w:drawing>
+          </mc:Choice>
+          <mc:Fallback>
+            <w:pict>
+              <v:oval w14:anchorId="1FF97CBD" id="Ellipse 4" o:spid="_x0000_s1026" style="position:absolute;margin-left:339.05pt;margin-top:135.2pt;width:6.5pt;height:6.5pt;z-index:251663360;visibility:visible;mso-wrap-style:square;mso-width-percent:0;mso-height-percent:0;mso-wrap-distance-left:9pt;mso-wrap-distance-top:0;mso-wrap-distance-right:9pt;mso-wrap-distance-bottom:0;mso-position-horizontal:absolute;mso-position-horizontal-relative:text;mso-position-vertical:absolute;mso-position-vertical-relative:text;mso-width-percent:0;mso-height-percent:0;mso-width-relative:margin;mso-height-relative:margin;v-text-anchor:middle" o:gfxdata="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" fillcolor="black [3213]" strokecolor="black [3213]" strokeweight="1pt">
+                <v:stroke joinstyle="miter"/>
+                <v:textbox inset=",2.5mm,,2.5mm"/>
+              </v:oval>
+            </w:pict>
+          </mc:Fallback>
+        </mc:AlternateContent>
+      </w:r>
+      <w:r>
+        <w:rPr>
+          <w:noProof/>
+          <w:lang w:eastAsia="de-DE"/>
+        </w:rPr>
+        <mc:AlternateContent>
+          <mc:Choice Requires="wps">
+            <w:drawing>
+              <wp:anchor distT="0" distB="0" distL="114300" distR="114300" simplePos="0" relativeHeight="251661312" behindDoc="0" locked="0" layoutInCell="1" allowOverlap="1" wp14:anchorId="29B23015" wp14:editId="33EB5D90">
+                <wp:simplePos x="0" y="0"/>
+                <wp:positionH relativeFrom="column">
+                  <wp:posOffset>1965630</wp:posOffset>
+                </wp:positionH>
+                <wp:positionV relativeFrom="paragraph">
+                  <wp:posOffset>1592580</wp:posOffset>
+                </wp:positionV>
+                <wp:extent cx="82800" cy="82800"/>
+                <wp:effectExtent l="0" t="0" r="12700" b="12700"/>
+                <wp:wrapNone/>
+                <wp:docPr id="3" name="Ellipse 3"/>
+                <wp:cNvGraphicFramePr/>
+                <a:graphic xmlns:a="http://schemas.openxmlformats.org/drawingml/2006/main">
+                  <a:graphicData uri="http://schemas.microsoft.com/office/word/2010/wordprocessingShape">
+                    <wps:wsp>
+                      <wps:cNvSpPr/>
+                      <wps:spPr>
+                        <a:xfrm>
+                          <a:off x="0" y="0"/>
+                          <a:ext cx="82800" cy="82800"/>
+                        </a:xfrm>
+                        <a:prstGeom prst="ellipse">
+                          <a:avLst/>
+                        </a:prstGeom>
+                        <a:solidFill>
+                          <a:schemeClr val="tx1"/>
+                        </a:solidFill>
+                        <a:ln>
+                          <a:solidFill>
+                            <a:schemeClr val="tx1"/>
+                          </a:solidFill>
+                        </a:ln>
+                      </wps:spPr>
+                      <wps:style>
+                        <a:lnRef idx="2">
+                          <a:schemeClr val="accent1">
+                            <a:shade val="50000"/>
+                          </a:schemeClr>
+                        </a:lnRef>
+                        <a:fillRef idx="1">
+                          <a:schemeClr val="accent1"/>
+                        </a:fillRef>
+                        <a:effectRef idx="0">
+                          <a:schemeClr val="accent1"/>
+                        </a:effectRef>
+                        <a:fontRef idx="minor">
+                          <a:schemeClr val="lt1"/>
+                        </a:fontRef>
+                      </wps:style>
+                      <wps:bodyPr rot="0" spcFirstLastPara="0" vertOverflow="overflow" horzOverflow="overflow" vert="horz" wrap="square" lIns="91440" tIns="90000" rIns="91440" bIns="90000" numCol="1" spcCol="0" rtlCol="0" fromWordArt="0" anchor="ctr" anchorCtr="0" forceAA="0" compatLnSpc="1">
+                        <a:prstTxWarp prst="textNoShape">
+                          <a:avLst/>
+                        </a:prstTxWarp>
+                        <a:noAutofit/>
+                      </wps:bodyPr>
+                    </wps:wsp>
+                  </a:graphicData>
+                </a:graphic>
+                <wp14:sizeRelH relativeFrom="margin">
+                  <wp14:pctWidth>0</wp14:pctWidth>
+                </wp14:sizeRelH>
+                <wp14:sizeRelV relativeFrom="margin">
+                  <wp14:pctHeight>0</wp14:pctHeight>
+                </wp14:sizeRelV>
+              </wp:anchor>
+            </w:drawing>
+          </mc:Choice>
+          <mc:Fallback>
+            <w:pict>
+              <v:oval w14:anchorId="76798867" id="Ellipse 3" o:spid="_x0000_s1026" style="position:absolute;margin-left:154.75pt;margin-top:125.4pt;width:6.5pt;height:6.5pt;z-index:251661312;visibility:visible;mso-wrap-style:square;mso-width-percent:0;mso-height-percent:0;mso-wrap-distance-left:9pt;mso-wrap-distance-top:0;mso-wrap-distance-right:9pt;mso-wrap-distance-bottom:0;mso-position-horizontal:absolute;mso-position-horizontal-relative:text;mso-position-vertical:absolute;mso-position-vertical-relative:text;mso-width-percent:0;mso-height-percent:0;mso-width-relative:margin;mso-height-relative:margin;v-text-anchor:middle" o:gfxdata="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" fillcolor="black [3213]" strokecolor="black [3213]" strokeweight="1pt">
+                <v:stroke joinstyle="miter"/>
+                <v:textbox inset=",2.5mm,,2.5mm"/>
+              </v:oval>
+            </w:pict>
+          </mc:Fallback>
+        </mc:AlternateContent>
+      </w:r>
       <w:r>
         <w:rPr>
           <w:noProof/>
@@ -24,6 +452,8 @@
           </wp:inline>
         </w:drawing>
       </w:r>
+      <w:bookmarkStart w:id="0" w:name="_GoBack"/>
+      <w:bookmarkEnd w:id="0"/>
     </w:p>
     <w:sectPr>
       <w:pgSz w:w="11906" w:h="16838"/>
@@ -619,11 +1049,11 @@
           <c:showPercent val="0"/>
           <c:showBubbleSize val="0"/>
         </c:dLbls>
-        <c:axId val="-349094512"/>
-        <c:axId val="-349120080"/>
+        <c:axId val="1114107248"/>
+        <c:axId val="1114101264"/>
       </c:scatterChart>
       <c:valAx>
-        <c:axId val="-349094512"/>
+        <c:axId val="1114107248"/>
         <c:scaling>
           <c:orientation val="minMax"/>
           <c:max val="10"/>
@@ -760,12 +1190,12 @@
             <a:endParaRPr lang="de-DE"/>
           </a:p>
         </c:txPr>
-        <c:crossAx val="-349120080"/>
+        <c:crossAx val="1114101264"/>
         <c:crosses val="autoZero"/>
         <c:crossBetween val="midCat"/>
       </c:valAx>
       <c:valAx>
-        <c:axId val="-349120080"/>
+        <c:axId val="1114101264"/>
         <c:scaling>
           <c:orientation val="minMax"/>
           <c:max val="1"/>
@@ -883,7 +1313,7 @@
             <a:endParaRPr lang="de-DE"/>
           </a:p>
         </c:txPr>
-        <c:crossAx val="-349094512"/>
+        <c:crossAx val="1114107248"/>
         <c:crosses val="autoZero"/>
         <c:crossBetween val="midCat"/>
       </c:valAx>
@@ -1632,11 +2062,11 @@
   </cdr:relSizeAnchor>
   <cdr:relSizeAnchor xmlns:cdr="http://schemas.openxmlformats.org/drawingml/2006/chartDrawing">
     <cdr:from>
-      <cdr:x>0.73623</cdr:x>
+      <cdr:x>0.66285</cdr:x>
       <cdr:y>0.17143</cdr:y>
     </cdr:from>
     <cdr:to>
-      <cdr:x>0.9029</cdr:x>
+      <cdr:x>0.82951</cdr:x>
       <cdr:y>0.45714</cdr:y>
     </cdr:to>
     <cdr:sp macro="" textlink="">
@@ -1646,7 +2076,7 @@
       </cdr:nvSpPr>
       <cdr:spPr>
         <a:xfrm xmlns:a="http://schemas.openxmlformats.org/drawingml/2006/main" rot="2344125">
-          <a:off x="4039263" y="548640"/>
+          <a:off x="3636643" y="548635"/>
           <a:ext cx="914400" cy="914400"/>
         </a:xfrm>
         <a:prstGeom xmlns:a="http://schemas.openxmlformats.org/drawingml/2006/main" prst="rect">

</xml_diff>